<commit_message>
fixing typos in the document
</commit_message>
<xml_diff>
--- a/DeptComparison.docx
+++ b/DeptComparison.docx
@@ -73,7 +73,7 @@
         <w:pStyle w:val="Date"/>
       </w:pPr>
       <w:r>
-        <w:t xml:space="preserve">29</w:t>
+        <w:t xml:space="preserve">30</w:t>
       </w:r>
       <w:r>
         <w:t xml:space="preserve"> </w:t>
@@ -115,7 +115,7 @@
         <w:pStyle w:val="BodyText"/>
       </w:pPr>
       <w:r>
-        <w:t xml:space="preserve">Publication data was grouped by department to facilitate disciplinary comparison. Note that he disciplines are grouped differently at different schools, and not all schools have Alberta-equivalent departments.</w:t>
+        <w:t xml:space="preserve">Publication data was grouped by department to facilitate disciplinary comparison. Note that the disciplines are grouped differently at different schools, and not all schools have Alberta-equivalent departments.</w:t>
       </w:r>
     </w:p>
     <w:p>
@@ -20192,7 +20192,7 @@
     </w:lvl>
   </w:abstractNum>
   <w:abstractNum w:abstractNumId="990">
-    <w:nsid w:val="af13366a"/>
+    <w:nsid w:val="cade555a"/>
     <w:multiLevelType w:val="multilevel"/>
     <w:lvl w:ilvl="0">
       <w:numFmt w:val="bullet"/>

</xml_diff>